<commit_message>
Numpy assignment till 19 updated
</commit_message>
<xml_diff>
--- a/NumPy/Numpy Assignment Questions.docx
+++ b/NumPy/Numpy Assignment Questions.docx
@@ -268,7 +268,15 @@
       </w:r>
       <w:r>
         <w:br/>
-        <w:t>Create a 2D array of size 4x4 with random integers between 10 and 50. Sort it row-wise and column-wise.</w:t>
+        <w:t xml:space="preserve">Create a 2D array of size 4x4 with random integers between 10 and 50. Sort </w:t>
+      </w:r>
+      <w:proofErr w:type="gramStart"/>
+      <w:r>
+        <w:t>it</w:t>
+      </w:r>
+      <w:proofErr w:type="gramEnd"/>
+      <w:r>
+        <w:t xml:space="preserve"> row-wise and column-wise.</w:t>
       </w:r>
     </w:p>
     <w:p>
@@ -439,33 +447,6 @@
       </w:r>
     </w:p>
     <w:p>
-      <w:pPr>
-        <w:numPr>
-          <w:ilvl w:val="0"/>
-          <w:numId w:val="2"/>
-        </w:numPr>
-      </w:pPr>
-      <w:r>
-        <w:rPr>
-          <w:b/>
-          <w:bCs/>
-        </w:rPr>
-        <w:t>Advanced Indexing and Masking</w:t>
-      </w:r>
-      <w:r>
-        <w:br/>
-        <w:t xml:space="preserve">Create a 1D array of integers from 0 to 20. Use </w:t>
-      </w:r>
-      <w:proofErr w:type="spellStart"/>
-      <w:r>
-        <w:t>boolean</w:t>
-      </w:r>
-      <w:proofErr w:type="spellEnd"/>
-      <w:r>
-        <w:t xml:space="preserve"> indexing to extract all prime numbers from the array.</w:t>
-      </w:r>
-    </w:p>
-    <w:p>
       <w:r>
         <w:pict>
           <v:rect id="_x0000_i1027" style="width:0;height:1.5pt" o:hralign="center" o:hrstd="t" o:hr="t" fillcolor="#a0a0a0" stroked="f"/>
@@ -489,6 +470,7 @@
     </w:p>
     <w:p>
       <w:pPr>
+        <w:pStyle w:val="ListParagraph"/>
         <w:numPr>
           <w:ilvl w:val="0"/>
           <w:numId w:val="3"/>
@@ -499,7 +481,6 @@
           <w:b/>
           <w:bCs/>
         </w:rPr>
-        <w:lastRenderedPageBreak/>
         <w:t>Image Data</w:t>
       </w:r>
       <w:r>
@@ -534,6 +515,7 @@
           <w:b/>
           <w:bCs/>
         </w:rPr>
+        <w:lastRenderedPageBreak/>
         <w:t>Custom Function</w:t>
       </w:r>
       <w:r>
@@ -576,23 +558,15 @@
       </w:r>
       <w:r>
         <w:br/>
-        <w:t>Simulate a dataset with 100 points where y=3x+7+random </w:t>
-      </w:r>
-      <w:proofErr w:type="spellStart"/>
-      <w:r>
-        <w:t>noisey</w:t>
-      </w:r>
-      <w:proofErr w:type="spellEnd"/>
-      <w:r>
-        <w:t xml:space="preserve"> = 3x + 7 + \text{random noise}. Use NumPy's </w:t>
-      </w:r>
-      <w:proofErr w:type="spellStart"/>
-      <w:r>
-        <w:t>linalg</w:t>
-      </w:r>
-      <w:proofErr w:type="spellEnd"/>
-      <w:r>
-        <w:t xml:space="preserve"> to compute the best-fit line coefficients.</w:t>
+        <w:t>Simulate a dataset with 100 points where y=3x+7+random noisey = 3x + 7 + \</w:t>
+      </w:r>
+      <w:proofErr w:type="gramStart"/>
+      <w:r>
+        <w:t>text{</w:t>
+      </w:r>
+      <w:proofErr w:type="gramEnd"/>
+      <w:r>
+        <w:t>random noise}. Use NumPy's linalg to compute the best-fit line coefficients.</w:t>
       </w:r>
     </w:p>
     <w:p>
@@ -755,9 +729,9 @@
   <w:abstractNum w:abstractNumId="1" w15:restartNumberingAfterBreak="0">
     <w:nsid w:val="147C0F03"/>
     <w:multiLevelType w:val="multilevel"/>
-    <w:tmpl w:val="36E0A488"/>
+    <w:tmpl w:val="7D1CFDBA"/>
     <w:lvl w:ilvl="0">
-      <w:start w:val="21"/>
+      <w:start w:val="20"/>
       <w:numFmt w:val="decimal"/>
       <w:lvlText w:val="%1."/>
       <w:lvlJc w:val="left"/>
@@ -1394,6 +1368,7 @@
   <w:style w:type="character" w:default="1" w:styleId="DefaultParagraphFont">
     <w:name w:val="Default Paragraph Font"/>
     <w:uiPriority w:val="1"/>
+    <w:semiHidden/>
     <w:unhideWhenUsed/>
   </w:style>
   <w:style w:type="table" w:default="1" w:styleId="TableNormal">
@@ -1439,6 +1414,17 @@
       <w:color w:val="605E5C"/>
       <w:shd w:val="clear" w:color="auto" w:fill="E1DFDD"/>
     </w:rPr>
+  </w:style>
+  <w:style w:type="paragraph" w:styleId="ListParagraph">
+    <w:name w:val="List Paragraph"/>
+    <w:basedOn w:val="Normal"/>
+    <w:uiPriority w:val="34"/>
+    <w:qFormat/>
+    <w:rsid w:val="00DC49A2"/>
+    <w:pPr>
+      <w:ind w:left="720"/>
+      <w:contextualSpacing/>
+    </w:pPr>
   </w:style>
 </w:styles>
 </file>

</xml_diff>